<commit_message>
v2.09 : desktop version completed,
</commit_message>
<xml_diff>
--- a/static/portfolio/img/workshop/flaneur/flaneur.docx
+++ b/static/portfolio/img/workshop/flaneur/flaneur.docx
@@ -3,8 +3,6 @@
 <w:document xmlns:wpc="http://schemas.microsoft.com/office/word/2010/wordprocessingCanvas" xmlns:cx="http://schemas.microsoft.com/office/drawing/2014/chartex" xmlns:mc="http://schemas.openxmlformats.org/markup-compatibility/2006" xmlns:o="urn:schemas-microsoft-com:office:office" xmlns:r="http://schemas.openxmlformats.org/officeDocument/2006/relationships" xmlns:m="http://schemas.openxmlformats.org/officeDocument/2006/math" xmlns:v="urn:schemas-microsoft-com:vml" xmlns:wp14="http://schemas.microsoft.com/office/word/2010/wordprocessingDrawing" xmlns:wp="http://schemas.openxmlformats.org/drawingml/2006/wordprocessingDrawing" xmlns:w10="urn:schemas-microsoft-com:office:word" xmlns:w="http://schemas.openxmlformats.org/wordprocessingml/2006/main" xmlns:w14="http://schemas.microsoft.com/office/word/2010/wordml" xmlns:w15="http://schemas.microsoft.com/office/word/2012/wordml" xmlns:w16se="http://schemas.microsoft.com/office/word/2015/wordml/symex" xmlns:wpg="http://schemas.microsoft.com/office/word/2010/wordprocessingGroup" xmlns:wpi="http://schemas.microsoft.com/office/word/2010/wordprocessingInk" xmlns:wne="http://schemas.microsoft.com/office/word/2006/wordml" xmlns:wps="http://schemas.microsoft.com/office/word/2010/wordprocessingShape" mc:Ignorable="w14 w15 w16se wp14">
   <w:body>
     <w:p>
-      <w:bookmarkStart w:id="0" w:name="_GoBack"/>
-      <w:bookmarkEnd w:id="0"/>
       <w:r>
         <w:rPr>
           <w:color w:val="FF0000"/>
@@ -26,20 +24,17 @@
       </w:r>
     </w:p>
     <w:p>
-      <w:pPr>
-        <w:rPr>
-          <w:rFonts w:ascii="Trebuchet MS" w:hAnsi="Trebuchet MS"/>
-          <w:color w:val="666666"/>
-          <w:sz w:val="20"/>
-          <w:szCs w:val="20"/>
-          <w:shd w:val="clear" w:color="auto" w:fill="FFFFFF"/>
-        </w:rPr>
-      </w:pPr>
-      <w:r>
-        <w:rPr>
-          <w:color w:val="FF0000"/>
-        </w:rPr>
-        <w:t xml:space="preserve">   -1. -    </w:t>
+      <w:r>
+        <w:rPr>
+          <w:color w:val="FF0000"/>
+        </w:rPr>
+        <w:t xml:space="preserve">1 </w:t>
+      </w:r>
+      <w:r>
+        <w:rPr>
+          <w:color w:val="FF0000"/>
+        </w:rPr>
+        <w:t xml:space="preserve">    </w:t>
       </w:r>
       <w:hyperlink r:id="rId5" w:tgtFrame="_blank" w:history="1">
         <w:r>
@@ -81,128 +76,163 @@
           <w:rFonts w:ascii="Trebuchet MS" w:hAnsi="Trebuchet MS"/>
           <w:i/>
           <w:iCs/>
-          <w:color w:val="666666"/>
-          <w:sz w:val="20"/>
-          <w:szCs w:val="20"/>
-          <w:shd w:val="clear" w:color="auto" w:fill="FFFFFF"/>
-        </w:rPr>
-      </w:pPr>
+          <w:color w:val="FF0000"/>
+          <w:sz w:val="20"/>
+          <w:szCs w:val="20"/>
+          <w:shd w:val="clear" w:color="auto" w:fill="FFFFFF"/>
+        </w:rPr>
+      </w:pPr>
+      <w:r>
+        <w:rPr>
+          <w:color w:val="FF0000"/>
+        </w:rPr>
+        <w:t>2</w:t>
+      </w:r>
+      <w:r>
+        <w:rPr>
+          <w:color w:val="FF0000"/>
+        </w:rPr>
+        <w:t xml:space="preserve">    </w:t>
+      </w:r>
+      <w:r>
+        <w:rPr>
+          <w:rFonts w:ascii="Trebuchet MS" w:hAnsi="Trebuchet MS"/>
+          <w:i/>
+          <w:iCs/>
+          <w:color w:val="666666"/>
+          <w:sz w:val="20"/>
+          <w:szCs w:val="20"/>
+          <w:shd w:val="clear" w:color="auto" w:fill="FFFFFF"/>
+        </w:rPr>
+        <w:t>"Dont forget to play!" Alvar Aalto</w:t>
+      </w:r>
+      <w:r>
+        <w:rPr>
+          <w:rFonts w:ascii="Trebuchet MS" w:hAnsi="Trebuchet MS"/>
+          <w:color w:val="666666"/>
+          <w:sz w:val="20"/>
+          <w:szCs w:val="20"/>
+        </w:rPr>
+        <w:br/>
+      </w:r>
+      <w:r>
+        <w:rPr>
+          <w:rFonts w:ascii="Trebuchet MS" w:hAnsi="Trebuchet MS"/>
+          <w:i/>
+          <w:iCs/>
+          <w:color w:val="666666"/>
+          <w:sz w:val="20"/>
+          <w:szCs w:val="20"/>
+          <w:shd w:val="clear" w:color="auto" w:fill="FFFFFF"/>
+        </w:rPr>
+        <w:br/>
+        <w:t>Kent bir bulmacadır. Her gün yürüdüğümüz sokaklar, her gün alışveriş yaptığımız bakkal, her akşam döndüğümüz evimiz olmasaydı, bu bulmacayı hemen çözebilir miydik? Alışık olduğumuz aletler bir anda kaybolsaydı, gene aynı manevra kabiliyetinde olabilir miydik? Peki yaşam alanını çeşitli sebeplerle bırakmış bir kimse, kent ile hangi düzeyde iletişim kurar?</w:t>
+      </w:r>
+      <w:r>
+        <w:rPr>
+          <w:rFonts w:ascii="Trebuchet MS" w:hAnsi="Trebuchet MS"/>
+          <w:color w:val="666666"/>
+          <w:sz w:val="20"/>
+          <w:szCs w:val="20"/>
+        </w:rPr>
+        <w:br/>
+      </w:r>
+      <w:r>
+        <w:rPr>
+          <w:rFonts w:ascii="Trebuchet MS" w:hAnsi="Trebuchet MS"/>
+          <w:i/>
+          <w:iCs/>
+          <w:color w:val="666666"/>
+          <w:sz w:val="20"/>
+          <w:szCs w:val="20"/>
+          <w:shd w:val="clear" w:color="auto" w:fill="FFFFFF"/>
+        </w:rPr>
+        <w:br/>
+      </w:r>
+      <w:r>
+        <w:rPr>
+          <w:rFonts w:ascii="Trebuchet MS" w:hAnsi="Trebuchet MS"/>
+          <w:i/>
+          <w:iCs/>
+          <w:color w:val="FF0000"/>
+          <w:sz w:val="20"/>
+          <w:szCs w:val="20"/>
+          <w:shd w:val="clear" w:color="auto" w:fill="FFFFFF"/>
+        </w:rPr>
+        <w:t>3</w:t>
+      </w:r>
+      <w:r>
+        <w:rPr>
+          <w:rFonts w:ascii="Trebuchet MS" w:hAnsi="Trebuchet MS"/>
+          <w:i/>
+          <w:iCs/>
+          <w:color w:val="666666"/>
+          <w:sz w:val="20"/>
+          <w:szCs w:val="20"/>
+          <w:shd w:val="clear" w:color="auto" w:fill="FFFFFF"/>
+        </w:rPr>
+        <w:t>Flaneur; kenti bir ev yapabilir miyiz?</w:t>
+      </w:r>
+      <w:r>
+        <w:rPr>
+          <w:rFonts w:ascii="Trebuchet MS" w:hAnsi="Trebuchet MS"/>
+          <w:color w:val="666666"/>
+          <w:sz w:val="20"/>
+          <w:szCs w:val="20"/>
+        </w:rPr>
+        <w:br/>
+      </w:r>
+      <w:r>
+        <w:rPr>
+          <w:rFonts w:ascii="Trebuchet MS" w:hAnsi="Trebuchet MS"/>
+          <w:i/>
+          <w:iCs/>
+          <w:color w:val="666666"/>
+          <w:sz w:val="20"/>
+          <w:szCs w:val="20"/>
+          <w:shd w:val="clear" w:color="auto" w:fill="FFFFFF"/>
+        </w:rPr>
+        <w:br/>
+        <w:t>Flaneur atölyesi katılımcılarından "göç" etmelerini istiyor. Alışık olmadıkları bir şehirde, alışık oldukları araçları kendileri için üretmek, kenti "tekrar" ev yapmaya çağırıyor. Her gün önlerine çıkan bulmacaları çözüp, günün üretimini gerçekleştiren katılımcılar "hayatta kalacak."</w:t>
+      </w:r>
     </w:p>
     <w:p>
       <w:pPr>
         <w:rPr>
-          <w:rFonts w:ascii="Trebuchet MS" w:hAnsi="Trebuchet MS"/>
-          <w:i/>
-          <w:iCs/>
-          <w:color w:val="666666"/>
-          <w:sz w:val="20"/>
-          <w:szCs w:val="20"/>
-          <w:shd w:val="clear" w:color="auto" w:fill="FFFFFF"/>
-        </w:rPr>
-      </w:pPr>
-      <w:r>
-        <w:rPr>
-          <w:color w:val="FF0000"/>
-        </w:rPr>
-        <w:t xml:space="preserve">       -</w:t>
-      </w:r>
-      <w:r>
-        <w:rPr>
-          <w:color w:val="FF0000"/>
-        </w:rPr>
-        <w:t>2</w:t>
-      </w:r>
-      <w:r>
-        <w:rPr>
-          <w:color w:val="FF0000"/>
-        </w:rPr>
-        <w:t xml:space="preserve">. -    </w:t>
-      </w:r>
-      <w:r>
-        <w:rPr>
-          <w:rFonts w:ascii="Trebuchet MS" w:hAnsi="Trebuchet MS"/>
-          <w:i/>
-          <w:iCs/>
-          <w:color w:val="666666"/>
-          <w:sz w:val="20"/>
-          <w:szCs w:val="20"/>
-          <w:shd w:val="clear" w:color="auto" w:fill="FFFFFF"/>
-        </w:rPr>
-        <w:t>"Dont forget to play!" Alvar Aalto</w:t>
-      </w:r>
-      <w:r>
-        <w:rPr>
-          <w:rFonts w:ascii="Trebuchet MS" w:hAnsi="Trebuchet MS"/>
-          <w:color w:val="666666"/>
-          <w:sz w:val="20"/>
-          <w:szCs w:val="20"/>
-        </w:rPr>
-        <w:br/>
-      </w:r>
-      <w:r>
-        <w:rPr>
-          <w:rFonts w:ascii="Trebuchet MS" w:hAnsi="Trebuchet MS"/>
-          <w:i/>
-          <w:iCs/>
-          <w:color w:val="666666"/>
-          <w:sz w:val="20"/>
-          <w:szCs w:val="20"/>
-          <w:shd w:val="clear" w:color="auto" w:fill="FFFFFF"/>
-        </w:rPr>
-        <w:br/>
-        <w:t>Kent bir bulmacadır. Her gün yürüdüğümüz sokaklar, her gün alışveriş yaptığımız bakkal, her akşam döndüğümüz evimiz olmasaydı, bu bulmacayı hemen çözebilir miydik? Alışık olduğumuz aletler bir anda kaybolsaydı, gene aynı manevra kabiliyetinde olabilir miydik? Peki yaşam alanını çeşitli sebeplerle bırakmış bir kimse, kent ile hangi düzeyde iletişim kurar?</w:t>
-      </w:r>
-      <w:r>
-        <w:rPr>
-          <w:rFonts w:ascii="Trebuchet MS" w:hAnsi="Trebuchet MS"/>
-          <w:color w:val="666666"/>
-          <w:sz w:val="20"/>
-          <w:szCs w:val="20"/>
-        </w:rPr>
-        <w:br/>
-      </w:r>
-      <w:r>
-        <w:rPr>
-          <w:rFonts w:ascii="Trebuchet MS" w:hAnsi="Trebuchet MS"/>
-          <w:i/>
-          <w:iCs/>
-          <w:color w:val="666666"/>
-          <w:sz w:val="20"/>
-          <w:szCs w:val="20"/>
-          <w:shd w:val="clear" w:color="auto" w:fill="FFFFFF"/>
-        </w:rPr>
-        <w:br/>
-        <w:t>Flaneur; kenti bir ev yapabilir miyiz?</w:t>
-      </w:r>
-      <w:r>
-        <w:rPr>
-          <w:rFonts w:ascii="Trebuchet MS" w:hAnsi="Trebuchet MS"/>
-          <w:color w:val="666666"/>
-          <w:sz w:val="20"/>
-          <w:szCs w:val="20"/>
-        </w:rPr>
-        <w:br/>
-      </w:r>
-      <w:r>
-        <w:rPr>
-          <w:rFonts w:ascii="Trebuchet MS" w:hAnsi="Trebuchet MS"/>
-          <w:i/>
-          <w:iCs/>
-          <w:color w:val="666666"/>
-          <w:sz w:val="20"/>
-          <w:szCs w:val="20"/>
-          <w:shd w:val="clear" w:color="auto" w:fill="FFFFFF"/>
-        </w:rPr>
-        <w:br/>
-        <w:t>Flaneur atölyesi katılımcılarından "göç" etmelerini istiyor. Alışık olmadıkları bir şehirde, alışık oldukları araçları kendileri için üretmek, kenti "tekrar" ev yapmaya çağırıyor. Her gün önlerine çıkan bulmacaları çözüp, günün üretimini gerçekleştiren katılımcılar "hayatta kalacak."</w:t>
-      </w:r>
+          <w:color w:val="FF0000"/>
+        </w:rPr>
+      </w:pPr>
     </w:p>
     <w:p>
       <w:pPr>
         <w:rPr>
-          <w:color w:val="FF0000"/>
-        </w:rPr>
-      </w:pPr>
+          <w:rFonts w:ascii="Trebuchet MS" w:hAnsi="Trebuchet MS"/>
+          <w:color w:val="666666"/>
+          <w:sz w:val="20"/>
+          <w:szCs w:val="20"/>
+          <w:shd w:val="clear" w:color="auto" w:fill="FFFFFF"/>
+        </w:rPr>
+      </w:pPr>
+      <w:r>
+        <w:rPr>
+          <w:rFonts w:ascii="Trebuchet MS" w:hAnsi="Trebuchet MS"/>
+          <w:color w:val="FF0000"/>
+          <w:sz w:val="20"/>
+          <w:szCs w:val="20"/>
+          <w:shd w:val="clear" w:color="auto" w:fill="FFFFFF"/>
+        </w:rPr>
+        <w:t>4</w:t>
+      </w:r>
+      <w:r>
+        <w:rPr>
+          <w:rFonts w:ascii="Trebuchet MS" w:hAnsi="Trebuchet MS"/>
+          <w:color w:val="666666"/>
+          <w:sz w:val="20"/>
+          <w:szCs w:val="20"/>
+          <w:shd w:val="clear" w:color="auto" w:fill="FFFFFF"/>
+        </w:rPr>
+        <w:t>Flaneur, doğrudan bir kelime anlamı olmasa da, atölye süresince kabul gören tanımıyla; "düşünür-gezer.</w:t>
+      </w:r>
     </w:p>
     <w:p>
       <w:pPr>
@@ -222,7 +252,45 @@
           <w:szCs w:val="20"/>
           <w:shd w:val="clear" w:color="auto" w:fill="FFFFFF"/>
         </w:rPr>
-        <w:t>Flaneur, doğrudan bir kelime anlamı olmasa da, atölye süresince kabul gören tanımıyla; "düşünür-gezer.</w:t>
+        <w:t>Flaneur, kent içerisinde amaçsızca dolaşırken hem düşünsel hem de mekansal anlamda göç etmektedir. Onun için mekanın önemi yoktur; sokaklar birbirine bağlı bir şekilde tıpkı düşsel çağırışımlar gibi ardı ardına gelmektedir. Böylece mekanın önemi azalmakta ve hareketliliğin kendisi önem kazanmaktadır.</w:t>
+      </w:r>
+      <w:r>
+        <w:rPr>
+          <w:rFonts w:ascii="Trebuchet MS" w:hAnsi="Trebuchet MS"/>
+          <w:color w:val="666666"/>
+          <w:sz w:val="20"/>
+          <w:szCs w:val="20"/>
+        </w:rPr>
+        <w:br/>
+      </w:r>
+      <w:r>
+        <w:rPr>
+          <w:rFonts w:ascii="Trebuchet MS" w:hAnsi="Trebuchet MS"/>
+          <w:color w:val="666666"/>
+          <w:sz w:val="20"/>
+          <w:szCs w:val="20"/>
+        </w:rPr>
+        <w:br/>
+      </w:r>
+      <w:r>
+        <w:rPr>
+          <w:rFonts w:ascii="Trebuchet MS" w:hAnsi="Trebuchet MS"/>
+          <w:color w:val="FF0000"/>
+          <w:sz w:val="20"/>
+          <w:szCs w:val="20"/>
+          <w:shd w:val="clear" w:color="auto" w:fill="FFFFFF"/>
+        </w:rPr>
+        <w:t>5</w:t>
+      </w:r>
+      <w:r>
+        <w:rPr>
+          <w:rFonts w:ascii="Trebuchet MS" w:hAnsi="Trebuchet MS"/>
+          <w:color w:val="666666"/>
+          <w:sz w:val="20"/>
+          <w:szCs w:val="20"/>
+          <w:shd w:val="clear" w:color="auto" w:fill="FFFFFF"/>
+        </w:rPr>
+        <w:t xml:space="preserve">Bu noktada atölye Flaneur kavramı üzerine kurulmuştur; gündelik göçlerden yola çıkarak, kentin aslında bir ev gibi kullanılabilir oluşu ve evin bize hissettirdiği çeşitli duyguların sorgulanması hedeflenmiştir. Eğer bir Flaneur ait olduğu mekandan koparılırsa ne tepki verir? Alışık olduğu araçlardan uzakta kalırsa nasıl hayatta kalır? </w:t>
       </w:r>
     </w:p>
     <w:p>
@@ -238,12 +306,22 @@
       <w:r>
         <w:rPr>
           <w:rFonts w:ascii="Trebuchet MS" w:hAnsi="Trebuchet MS"/>
-          <w:color w:val="666666"/>
-          <w:sz w:val="20"/>
-          <w:szCs w:val="20"/>
-          <w:shd w:val="clear" w:color="auto" w:fill="FFFFFF"/>
-        </w:rPr>
-        <w:t>Flaneur, kent içerisinde amaçsızca dolaşırken hem düşünsel hem de mekansal anlamda göç etmektedir. Onun için mekanın önemi yoktur; sokaklar birbirine bağlı bir şekilde tıpkı düşsel çağırışımlar gibi ardı ardına gelmektedir. Böylece mekanın önemi azalmakta ve hareketliliğin kendisi önem kazanmaktadır.</w:t>
+          <w:color w:val="FF0000"/>
+          <w:sz w:val="20"/>
+          <w:szCs w:val="20"/>
+          <w:shd w:val="clear" w:color="auto" w:fill="FFFFFF"/>
+        </w:rPr>
+        <w:t>6</w:t>
+      </w:r>
+      <w:r>
+        <w:rPr>
+          <w:rFonts w:ascii="Trebuchet MS" w:hAnsi="Trebuchet MS"/>
+          <w:color w:val="666666"/>
+          <w:sz w:val="20"/>
+          <w:szCs w:val="20"/>
+          <w:shd w:val="clear" w:color="auto" w:fill="FFFFFF"/>
+        </w:rPr>
+        <w:t>Kent, aslında tamamı bilmeceden oluşan kompleks bir olgudur; tamamen kavranılamaz ve kavranılan duygular da son derece subjektiftir. Bununla birlikte bir Flaneur kentin kendisini ev gibi kullanıyorsa, yabancı olduğu bu habitat karşısında ne tepki vereceği önemlidir; çünkü flaneur konforunu tekrar elde etmeye çalışacak, bir noktada gezginlik ile üretim dengesini kurması gerecektir.</w:t>
       </w:r>
       <w:r>
         <w:rPr>
@@ -266,30 +344,12 @@
       <w:r>
         <w:rPr>
           <w:rFonts w:ascii="Trebuchet MS" w:hAnsi="Trebuchet MS"/>
-          <w:color w:val="666666"/>
-          <w:sz w:val="20"/>
-          <w:szCs w:val="20"/>
-          <w:shd w:val="clear" w:color="auto" w:fill="FFFFFF"/>
-        </w:rPr>
-        <w:t>Bu noktada atölye Flaneur kavramı üzerine kurulmuştur; gündelik göçlerden yola çıkarak, kentin aslında bir ev gibi kullanılabilir oluşu ve evin bize hissettirdiği çeşitli duyguların sorgulanması hedeflenmiştir. Eğer bir Flaneur ait olduğu mekandan koparılırsa ne tepki verir? Alışık olduğu araçlardan uzakta kalırsa nasıl hayatta kalır? Kent, aslında tamamı bilmeceden oluşan kompleks bir olgudur; tamamen kavranılamaz ve kavranılan duygular da son derece subjektiftir. Bununla birlikte bir Flaneur kentin kendisini ev gibi kullanıyorsa, yabancı olduğu bu habitat karşısında ne tepki vereceği önemlidir; çünkü flaneur konforunu tekrar elde etmeye çalışacak, bir noktada gezginlik ile üretim dengesini kurması gerecektir.</w:t>
-      </w:r>
-      <w:r>
-        <w:rPr>
-          <w:rFonts w:ascii="Trebuchet MS" w:hAnsi="Trebuchet MS"/>
-          <w:color w:val="666666"/>
-          <w:sz w:val="20"/>
-          <w:szCs w:val="20"/>
-        </w:rPr>
-        <w:br/>
-      </w:r>
-      <w:r>
-        <w:rPr>
-          <w:rFonts w:ascii="Trebuchet MS" w:hAnsi="Trebuchet MS"/>
-          <w:color w:val="666666"/>
-          <w:sz w:val="20"/>
-          <w:szCs w:val="20"/>
-        </w:rPr>
-        <w:br/>
+          <w:color w:val="FF0000"/>
+          <w:sz w:val="20"/>
+          <w:szCs w:val="20"/>
+          <w:shd w:val="clear" w:color="auto" w:fill="FFFFFF"/>
+        </w:rPr>
+        <w:t>7</w:t>
       </w:r>
       <w:r>
         <w:rPr>
@@ -348,7 +408,17 @@
           <w:szCs w:val="20"/>
           <w:shd w:val="clear" w:color="auto" w:fill="FFFFFF"/>
         </w:rPr>
-        <w:t xml:space="preserve">    --3 </w:t>
+        <w:t>8</w:t>
+      </w:r>
+      <w:r>
+        <w:rPr>
+          <w:rFonts w:ascii="Trebuchet MS" w:hAnsi="Trebuchet MS"/>
+          <w:color w:val="FF0000"/>
+          <w:sz w:val="20"/>
+          <w:szCs w:val="20"/>
+          <w:shd w:val="clear" w:color="auto" w:fill="FFFFFF"/>
+        </w:rPr>
+        <w:t xml:space="preserve"> </w:t>
       </w:r>
       <w:r>
         <w:rPr>
@@ -374,22 +444,22 @@
       <w:r>
         <w:rPr>
           <w:rFonts w:ascii="Trebuchet MS" w:hAnsi="Trebuchet MS"/>
-          <w:color w:val="666666"/>
-          <w:sz w:val="20"/>
-          <w:szCs w:val="20"/>
-          <w:shd w:val="clear" w:color="auto" w:fill="FFFFFF"/>
-        </w:rPr>
-        <w:t xml:space="preserve">     </w:t>
-      </w:r>
-      <w:r>
-        <w:rPr>
-          <w:rFonts w:ascii="Trebuchet MS" w:hAnsi="Trebuchet MS"/>
-          <w:color w:val="FF0000"/>
-          <w:sz w:val="20"/>
-          <w:szCs w:val="20"/>
-          <w:shd w:val="clear" w:color="auto" w:fill="FFFFFF"/>
-        </w:rPr>
-        <w:t xml:space="preserve">-4.  </w:t>
+          <w:color w:val="FF0000"/>
+          <w:sz w:val="20"/>
+          <w:szCs w:val="20"/>
+          <w:shd w:val="clear" w:color="auto" w:fill="FFFFFF"/>
+        </w:rPr>
+        <w:t>9</w:t>
+      </w:r>
+      <w:r>
+        <w:rPr>
+          <w:rFonts w:ascii="Trebuchet MS" w:hAnsi="Trebuchet MS"/>
+          <w:color w:val="FF0000"/>
+          <w:sz w:val="20"/>
+          <w:szCs w:val="20"/>
+          <w:shd w:val="clear" w:color="auto" w:fill="FFFFFF"/>
+        </w:rPr>
+        <w:t xml:space="preserve">  </w:t>
       </w:r>
       <w:r>
         <w:rPr>
@@ -415,32 +485,12 @@
       <w:r>
         <w:rPr>
           <w:rFonts w:ascii="Trebuchet MS" w:hAnsi="Trebuchet MS"/>
-          <w:color w:val="666666"/>
-          <w:sz w:val="20"/>
-          <w:szCs w:val="20"/>
-          <w:shd w:val="clear" w:color="auto" w:fill="FFFFFF"/>
-        </w:rPr>
-        <w:t xml:space="preserve">     </w:t>
-      </w:r>
-      <w:r>
-        <w:rPr>
-          <w:rFonts w:ascii="Trebuchet MS" w:hAnsi="Trebuchet MS"/>
-          <w:color w:val="FF0000"/>
-          <w:sz w:val="20"/>
-          <w:szCs w:val="20"/>
-          <w:shd w:val="clear" w:color="auto" w:fill="FFFFFF"/>
-        </w:rPr>
-        <w:t>-</w:t>
-      </w:r>
-      <w:r>
-        <w:rPr>
-          <w:rFonts w:ascii="Trebuchet MS" w:hAnsi="Trebuchet MS"/>
-          <w:color w:val="FF0000"/>
-          <w:sz w:val="20"/>
-          <w:szCs w:val="20"/>
-          <w:shd w:val="clear" w:color="auto" w:fill="FFFFFF"/>
-        </w:rPr>
-        <w:t>5</w:t>
+          <w:color w:val="FF0000"/>
+          <w:sz w:val="20"/>
+          <w:szCs w:val="20"/>
+          <w:shd w:val="clear" w:color="auto" w:fill="FFFFFF"/>
+        </w:rPr>
+        <w:t>10</w:t>
       </w:r>
       <w:r>
         <w:rPr>
@@ -462,6 +512,8 @@
         </w:rPr>
         <w:t>Pavyonun salınımını engellemek için zemin katta çaprazlamalar vardır. Rijitliği önemli ölçüde arttırmıştır.</w:t>
       </w:r>
+      <w:bookmarkStart w:id="0" w:name="_GoBack"/>
+      <w:bookmarkEnd w:id="0"/>
     </w:p>
     <w:p>
       <w:r>
@@ -1152,6 +1204,7 @@
   <w:style w:type="character" w:default="1" w:styleId="VarsaylanParagrafYazTipi">
     <w:name w:val="Default Paragraph Font"/>
     <w:uiPriority w:val="1"/>
+    <w:semiHidden/>
     <w:unhideWhenUsed/>
   </w:style>
   <w:style w:type="table" w:default="1" w:styleId="NormalTablo">

</xml_diff>